<commit_message>
finish 2 lab mananging_dev_soft
</commit_message>
<xml_diff>
--- a/managing_dev_soft/2/ЗмитровичНС_ПИ182(2)_УправлениеРазработкойКомандныхПроектов_Лабораторная2_2022.docx
+++ b/managing_dev_soft/2/ЗмитровичНС_ПИ182(2)_УправлениеРазработкойКомандныхПроектов_Лабораторная2_2022.docx
@@ -747,24 +747,36 @@
         <w:t xml:space="preserve"> </w:t>
       </w:r>
       <w:bookmarkStart w:id="0" w:name="_Hlk98243407"/>
+      <w:r>
+        <w:t xml:space="preserve">для удобного просмотра предоставляемых </w:t>
+      </w:r>
+      <w:proofErr w:type="spellStart"/>
+      <w:r>
+        <w:t>метеопоказателей</w:t>
+      </w:r>
+      <w:proofErr w:type="spellEnd"/>
+      <w:r>
+        <w:t>.</w:t>
+      </w:r>
+    </w:p>
+    <w:bookmarkEnd w:id="0"/>
+    <w:p>
+      <w:r>
+        <w:t xml:space="preserve">Проект должен быть реализован в кратчайшие возможные сроки, а бюджет проекта не должен превышать </w:t>
+      </w:r>
+      <w:r>
+        <w:t>1</w:t>
+      </w:r>
+      <w:r>
+        <w:t xml:space="preserve"> </w:t>
+      </w:r>
+      <w:r>
+        <w:t>мил</w:t>
+      </w:r>
       <w:bookmarkStart w:id="1" w:name="_GoBack"/>
-      <w:r>
-        <w:t xml:space="preserve">для удобного просмотра предоставляемых </w:t>
-      </w:r>
-      <w:proofErr w:type="spellStart"/>
-      <w:r>
-        <w:t>метеопоказателей</w:t>
-      </w:r>
-      <w:proofErr w:type="spellEnd"/>
-      <w:r>
-        <w:t>.</w:t>
-      </w:r>
-    </w:p>
-    <w:bookmarkEnd w:id="0"/>
-    <w:bookmarkEnd w:id="1"/>
-    <w:p>
-      <w:r>
-        <w:t>Проект должен быть реализован в кратчайшие возможные сроки, а бюджет проекта не должен превышать 500 тыс. руб.</w:t>
+      <w:bookmarkEnd w:id="1"/>
+      <w:r>
+        <w:t>. руб.</w:t>
       </w:r>
     </w:p>
     <w:p>
@@ -1483,8 +1495,25 @@
         <w:t>ТЗ было оформлено в прилагаемом документе</w:t>
       </w:r>
     </w:p>
-    <w:p/>
-    <w:p/>
+    <w:p>
+      <w:pPr>
+        <w:pStyle w:val="Heading1"/>
+      </w:pPr>
+      <w:r>
+        <w:t>Вывод</w:t>
+      </w:r>
+    </w:p>
+    <w:p>
+      <w:r>
+        <w:t>Состави</w:t>
+      </w:r>
+      <w:r>
+        <w:t>ли</w:t>
+      </w:r>
+      <w:r>
+        <w:t xml:space="preserve"> и проанализировать требования к информационной системе, оформить техническое задание на разработку программного обеспечения.</w:t>
+      </w:r>
+    </w:p>
     <w:p/>
     <w:p/>
     <w:p>

</xml_diff>